<commit_message>
Updating network documentation and adding scroll to placement leaderboard
</commit_message>
<xml_diff>
--- a/trunk/docs/freescore-network.docx
+++ b/trunk/docs/freescore-network.docx
@@ -9,8 +9,8 @@
         <w:tblLook w:val="04A0" w:firstRow="1" w:lastRow="0" w:firstColumn="1" w:lastColumn="0" w:noHBand="0" w:noVBand="1"/>
       </w:tblPr>
       <w:tblGrid>
-        <w:gridCol w:w="3116"/>
-        <w:gridCol w:w="3117"/>
+        <w:gridCol w:w="2340"/>
+        <w:gridCol w:w="2972"/>
       </w:tblGrid>
       <w:tr>
         <w:trPr>
@@ -19,38 +19,27 @@
         <w:tc>
           <w:tcPr>
             <w:cnfStyle w:val="001000000000" w:firstRow="0" w:lastRow="0" w:firstColumn="1" w:lastColumn="0" w:oddVBand="0" w:evenVBand="0" w:oddHBand="0" w:evenHBand="0" w:firstRowFirstColumn="0" w:firstRowLastColumn="0" w:lastRowFirstColumn="0" w:lastRowLastColumn="0"/>
-            <w:tcW w:w="3116" w:type="dxa"/>
-          </w:tcPr>
-          <w:p>
-            <w:r>
-              <w:t>Host</w:t>
-            </w:r>
-            <w:r>
-              <w:t>/Service</w:t>
-            </w:r>
-          </w:p>
-        </w:tc>
-        <w:tc>
-          <w:tcPr>
-            <w:tcW w:w="3117" w:type="dxa"/>
+            <w:tcW w:w="2340" w:type="dxa"/>
+          </w:tcPr>
+          <w:p>
+            <w:r>
+              <w:t xml:space="preserve">TP Link </w:t>
+            </w:r>
+            <w:r>
+              <w:t>DHCP</w:t>
+            </w:r>
+          </w:p>
+        </w:tc>
+        <w:tc>
+          <w:tcPr>
+            <w:tcW w:w="2972" w:type="dxa"/>
           </w:tcPr>
           <w:p>
             <w:pPr>
               <w:cnfStyle w:val="100000000000" w:firstRow="1" w:lastRow="0" w:firstColumn="0" w:lastColumn="0" w:oddVBand="0" w:evenVBand="0" w:oddHBand="0" w:evenHBand="0" w:firstRowFirstColumn="0" w:firstRowLastColumn="0" w:lastRowFirstColumn="0" w:lastRowLastColumn="0"/>
             </w:pPr>
             <w:r>
-              <w:t>Address</w:t>
-            </w:r>
-            <w:r>
-              <w:t>(</w:t>
-            </w:r>
-            <w:proofErr w:type="spellStart"/>
-            <w:r>
-              <w:t>es</w:t>
-            </w:r>
-            <w:proofErr w:type="spellEnd"/>
-            <w:r>
-              <w:t>)</w:t>
+              <w:t>Address(es)</w:t>
             </w:r>
           </w:p>
         </w:tc>
@@ -62,53 +51,50 @@
         <w:tc>
           <w:tcPr>
             <w:cnfStyle w:val="001000000000" w:firstRow="0" w:lastRow="0" w:firstColumn="1" w:lastColumn="0" w:oddVBand="0" w:evenVBand="0" w:oddHBand="0" w:evenHBand="0" w:firstRowFirstColumn="0" w:firstRowLastColumn="0" w:lastRowFirstColumn="0" w:lastRowLastColumn="0"/>
-            <w:tcW w:w="3116" w:type="dxa"/>
-          </w:tcPr>
-          <w:p>
-            <w:r>
-              <w:t>TP Link</w:t>
-            </w:r>
-            <w:r>
-              <w:t xml:space="preserve"> (Internet)</w:t>
-            </w:r>
-          </w:p>
-        </w:tc>
-        <w:tc>
-          <w:tcPr>
-            <w:tcW w:w="3117" w:type="dxa"/>
+            <w:tcW w:w="2340" w:type="dxa"/>
+          </w:tcPr>
+          <w:p>
+            <w:r>
+              <w:t>Range</w:t>
+            </w:r>
+          </w:p>
+        </w:tc>
+        <w:tc>
+          <w:tcPr>
+            <w:tcW w:w="2972" w:type="dxa"/>
           </w:tcPr>
           <w:p>
             <w:pPr>
               <w:cnfStyle w:val="000000100000" w:firstRow="0" w:lastRow="0" w:firstColumn="0" w:lastColumn="0" w:oddVBand="0" w:evenVBand="0" w:oddHBand="1" w:evenHBand="0" w:firstRowFirstColumn="0" w:firstRowLastColumn="0" w:lastRowFirstColumn="0" w:lastRowLastColumn="0"/>
             </w:pPr>
             <w:r>
-              <w:t>192.168.1.10</w:t>
-            </w:r>
-          </w:p>
-        </w:tc>
-      </w:tr>
-      <w:tr>
-        <w:tc>
-          <w:tcPr>
-            <w:cnfStyle w:val="001000000000" w:firstRow="0" w:lastRow="0" w:firstColumn="1" w:lastColumn="0" w:oddVBand="0" w:evenVBand="0" w:oddHBand="0" w:evenHBand="0" w:firstRowFirstColumn="0" w:firstRowLastColumn="0" w:lastRowFirstColumn="0" w:lastRowLastColumn="0"/>
-            <w:tcW w:w="3116" w:type="dxa"/>
-          </w:tcPr>
-          <w:p>
-            <w:r>
-              <w:t>TP Link (LAN)</w:t>
-            </w:r>
-          </w:p>
-        </w:tc>
-        <w:tc>
-          <w:tcPr>
-            <w:tcW w:w="3117" w:type="dxa"/>
+              <w:t>192.168.88.100-199</w:t>
+            </w:r>
+          </w:p>
+        </w:tc>
+      </w:tr>
+      <w:tr>
+        <w:tc>
+          <w:tcPr>
+            <w:cnfStyle w:val="001000000000" w:firstRow="0" w:lastRow="0" w:firstColumn="1" w:lastColumn="0" w:oddVBand="0" w:evenVBand="0" w:oddHBand="0" w:evenHBand="0" w:firstRowFirstColumn="0" w:firstRowLastColumn="0" w:lastRowFirstColumn="0" w:lastRowLastColumn="0"/>
+            <w:tcW w:w="2340" w:type="dxa"/>
+          </w:tcPr>
+          <w:p>
+            <w:r>
+              <w:t>Lease Time</w:t>
+            </w:r>
+          </w:p>
+        </w:tc>
+        <w:tc>
+          <w:tcPr>
+            <w:tcW w:w="2972" w:type="dxa"/>
           </w:tcPr>
           <w:p>
             <w:pPr>
               <w:cnfStyle w:val="000000000000" w:firstRow="0" w:lastRow="0" w:firstColumn="0" w:lastColumn="0" w:oddVBand="0" w:evenVBand="0" w:oddHBand="0" w:evenHBand="0" w:firstRowFirstColumn="0" w:firstRowLastColumn="0" w:lastRowFirstColumn="0" w:lastRowLastColumn="0"/>
             </w:pPr>
             <w:r>
-              <w:t>192.168.88.10</w:t>
+              <w:t>1200</w:t>
             </w:r>
           </w:p>
         </w:tc>
@@ -120,87 +106,47 @@
         <w:tc>
           <w:tcPr>
             <w:cnfStyle w:val="001000000000" w:firstRow="0" w:lastRow="0" w:firstColumn="1" w:lastColumn="0" w:oddVBand="0" w:evenVBand="0" w:oddHBand="0" w:evenHBand="0" w:firstRowFirstColumn="0" w:firstRowLastColumn="0" w:lastRowFirstColumn="0" w:lastRowLastColumn="0"/>
-            <w:tcW w:w="3116" w:type="dxa"/>
-          </w:tcPr>
-          <w:p>
-            <w:r>
-              <w:t xml:space="preserve">DHCP (Hub &amp; </w:t>
-            </w:r>
-            <w:proofErr w:type="spellStart"/>
-            <w:r>
-              <w:t>Wifi</w:t>
-            </w:r>
-            <w:proofErr w:type="spellEnd"/>
-            <w:r>
-              <w:t>)</w:t>
-            </w:r>
-          </w:p>
-        </w:tc>
-        <w:tc>
-          <w:tcPr>
-            <w:tcW w:w="3117" w:type="dxa"/>
+            <w:tcW w:w="2340" w:type="dxa"/>
+          </w:tcPr>
+          <w:p>
+            <w:r>
+              <w:t>Gateway</w:t>
+            </w:r>
+          </w:p>
+        </w:tc>
+        <w:tc>
+          <w:tcPr>
+            <w:tcW w:w="2972" w:type="dxa"/>
           </w:tcPr>
           <w:p>
             <w:pPr>
               <w:cnfStyle w:val="000000100000" w:firstRow="0" w:lastRow="0" w:firstColumn="0" w:lastColumn="0" w:oddVBand="0" w:evenVBand="0" w:oddHBand="1" w:evenHBand="0" w:firstRowFirstColumn="0" w:firstRowLastColumn="0" w:lastRowFirstColumn="0" w:lastRowLastColumn="0"/>
             </w:pPr>
             <w:r>
-              <w:t>192.168.88.100-199</w:t>
-            </w:r>
-          </w:p>
-        </w:tc>
-      </w:tr>
-      <w:tr>
-        <w:tc>
-          <w:tcPr>
-            <w:cnfStyle w:val="001000000000" w:firstRow="0" w:lastRow="0" w:firstColumn="1" w:lastColumn="0" w:oddVBand="0" w:evenVBand="0" w:oddHBand="0" w:evenHBand="0" w:firstRowFirstColumn="0" w:firstRowLastColumn="0" w:lastRowFirstColumn="0" w:lastRowLastColumn="0"/>
-            <w:tcW w:w="3116" w:type="dxa"/>
-          </w:tcPr>
-          <w:p>
-            <w:r>
-              <w:t>Gateway</w:t>
-            </w:r>
-          </w:p>
-        </w:tc>
-        <w:tc>
-          <w:tcPr>
-            <w:tcW w:w="3117" w:type="dxa"/>
+              <w:t>0.0.0.0</w:t>
+            </w:r>
+          </w:p>
+        </w:tc>
+      </w:tr>
+      <w:tr>
+        <w:tc>
+          <w:tcPr>
+            <w:cnfStyle w:val="001000000000" w:firstRow="0" w:lastRow="0" w:firstColumn="1" w:lastColumn="0" w:oddVBand="0" w:evenVBand="0" w:oddHBand="0" w:evenHBand="0" w:firstRowFirstColumn="0" w:firstRowLastColumn="0" w:lastRowFirstColumn="0" w:lastRowLastColumn="0"/>
+            <w:tcW w:w="2340" w:type="dxa"/>
+          </w:tcPr>
+          <w:p>
+            <w:r>
+              <w:t>Primary DNS</w:t>
+            </w:r>
+          </w:p>
+        </w:tc>
+        <w:tc>
+          <w:tcPr>
+            <w:tcW w:w="2972" w:type="dxa"/>
           </w:tcPr>
           <w:p>
             <w:pPr>
               <w:cnfStyle w:val="000000000000" w:firstRow="0" w:lastRow="0" w:firstColumn="0" w:lastColumn="0" w:oddVBand="0" w:evenVBand="0" w:oddHBand="0" w:evenHBand="0" w:firstRowFirstColumn="0" w:firstRowLastColumn="0" w:lastRowFirstColumn="0" w:lastRowLastColumn="0"/>
-            </w:pPr>
-            <w:r>
-              <w:t>192.168.1</w:t>
-            </w:r>
-            <w:r>
-              <w:t>.10</w:t>
-            </w:r>
-          </w:p>
-        </w:tc>
-      </w:tr>
-      <w:tr>
-        <w:trPr>
-          <w:cnfStyle w:val="000000100000" w:firstRow="0" w:lastRow="0" w:firstColumn="0" w:lastColumn="0" w:oddVBand="0" w:evenVBand="0" w:oddHBand="1" w:evenHBand="0" w:firstRowFirstColumn="0" w:firstRowLastColumn="0" w:lastRowFirstColumn="0" w:lastRowLastColumn="0"/>
-        </w:trPr>
-        <w:tc>
-          <w:tcPr>
-            <w:cnfStyle w:val="001000000000" w:firstRow="0" w:lastRow="0" w:firstColumn="1" w:lastColumn="0" w:oddVBand="0" w:evenVBand="0" w:oddHBand="0" w:evenHBand="0" w:firstRowFirstColumn="0" w:firstRowLastColumn="0" w:lastRowFirstColumn="0" w:lastRowLastColumn="0"/>
-            <w:tcW w:w="3116" w:type="dxa"/>
-          </w:tcPr>
-          <w:p>
-            <w:r>
-              <w:t>Primary DNS</w:t>
-            </w:r>
-          </w:p>
-        </w:tc>
-        <w:tc>
-          <w:tcPr>
-            <w:tcW w:w="3117" w:type="dxa"/>
-          </w:tcPr>
-          <w:p>
-            <w:pPr>
-              <w:cnfStyle w:val="000000100000" w:firstRow="0" w:lastRow="0" w:firstColumn="0" w:lastColumn="0" w:oddVBand="0" w:evenVBand="0" w:oddHBand="1" w:evenHBand="0" w:firstRowFirstColumn="0" w:firstRowLastColumn="0" w:lastRowFirstColumn="0" w:lastRowLastColumn="0"/>
             </w:pPr>
             <w:r>
               <w:t>192.168.88.1</w:t>
@@ -218,8 +164,8 @@
         <w:tblLook w:val="04A0" w:firstRow="1" w:lastRow="0" w:firstColumn="1" w:lastColumn="0" w:noHBand="0" w:noVBand="1"/>
       </w:tblPr>
       <w:tblGrid>
-        <w:gridCol w:w="3116"/>
-        <w:gridCol w:w="3117"/>
+        <w:gridCol w:w="2340"/>
+        <w:gridCol w:w="2972"/>
       </w:tblGrid>
       <w:tr>
         <w:trPr>
@@ -228,32 +174,27 @@
         <w:tc>
           <w:tcPr>
             <w:cnfStyle w:val="001000000000" w:firstRow="0" w:lastRow="0" w:firstColumn="1" w:lastColumn="0" w:oddVBand="0" w:evenVBand="0" w:oddHBand="0" w:evenHBand="0" w:firstRowFirstColumn="0" w:firstRowLastColumn="0" w:lastRowFirstColumn="0" w:lastRowLastColumn="0"/>
-            <w:tcW w:w="3116" w:type="dxa"/>
-          </w:tcPr>
-          <w:p>
-            <w:r>
-              <w:t>Host/Service</w:t>
-            </w:r>
-          </w:p>
-        </w:tc>
-        <w:tc>
-          <w:tcPr>
-            <w:tcW w:w="3117" w:type="dxa"/>
+            <w:tcW w:w="2340" w:type="dxa"/>
+          </w:tcPr>
+          <w:p>
+            <w:r>
+              <w:t>TP Link Network</w:t>
+            </w:r>
+          </w:p>
+        </w:tc>
+        <w:tc>
+          <w:tcPr>
+            <w:tcW w:w="2972" w:type="dxa"/>
           </w:tcPr>
           <w:p>
             <w:pPr>
               <w:cnfStyle w:val="100000000000" w:firstRow="1" w:lastRow="0" w:firstColumn="0" w:lastColumn="0" w:oddVBand="0" w:evenVBand="0" w:oddHBand="0" w:evenHBand="0" w:firstRowFirstColumn="0" w:firstRowLastColumn="0" w:lastRowFirstColumn="0" w:lastRowLastColumn="0"/>
             </w:pPr>
             <w:r>
-              <w:t>Address(</w:t>
-            </w:r>
-            <w:proofErr w:type="spellStart"/>
-            <w:r>
-              <w:t>es</w:t>
-            </w:r>
-            <w:proofErr w:type="spellEnd"/>
-            <w:r>
-              <w:t>)</w:t>
+              <w:t>Address</w:t>
+            </w:r>
+            <w:r>
+              <w:t>(es)</w:t>
             </w:r>
           </w:p>
         </w:tc>
@@ -265,50 +206,53 @@
         <w:tc>
           <w:tcPr>
             <w:cnfStyle w:val="001000000000" w:firstRow="0" w:lastRow="0" w:firstColumn="1" w:lastColumn="0" w:oddVBand="0" w:evenVBand="0" w:oddHBand="0" w:evenHBand="0" w:firstRowFirstColumn="0" w:firstRowLastColumn="0" w:lastRowFirstColumn="0" w:lastRowLastColumn="0"/>
-            <w:tcW w:w="3116" w:type="dxa"/>
-          </w:tcPr>
-          <w:p>
-            <w:r>
-              <w:t>freescore.net</w:t>
-            </w:r>
-          </w:p>
-        </w:tc>
-        <w:tc>
-          <w:tcPr>
-            <w:tcW w:w="3117" w:type="dxa"/>
+            <w:tcW w:w="2340" w:type="dxa"/>
+          </w:tcPr>
+          <w:p>
+            <w:r>
+              <w:t>Internet</w:t>
+            </w:r>
+          </w:p>
+        </w:tc>
+        <w:tc>
+          <w:tcPr>
+            <w:tcW w:w="2972" w:type="dxa"/>
           </w:tcPr>
           <w:p>
             <w:pPr>
               <w:cnfStyle w:val="000000100000" w:firstRow="0" w:lastRow="0" w:firstColumn="0" w:lastColumn="0" w:oddVBand="0" w:evenVBand="0" w:oddHBand="1" w:evenHBand="0" w:firstRowFirstColumn="0" w:firstRowLastColumn="0" w:lastRowFirstColumn="0" w:lastRowLastColumn="0"/>
             </w:pPr>
             <w:r>
-              <w:t>192.168.88.1</w:t>
-            </w:r>
-          </w:p>
-        </w:tc>
-      </w:tr>
-      <w:tr>
-        <w:tc>
-          <w:tcPr>
-            <w:cnfStyle w:val="001000000000" w:firstRow="0" w:lastRow="0" w:firstColumn="1" w:lastColumn="0" w:oddVBand="0" w:evenVBand="0" w:oddHBand="0" w:evenHBand="0" w:firstRowFirstColumn="0" w:firstRowLastColumn="0" w:lastRowFirstColumn="0" w:lastRowLastColumn="0"/>
-            <w:tcW w:w="3116" w:type="dxa"/>
-          </w:tcPr>
-          <w:p>
-            <w:r>
-              <w:t>DNS</w:t>
-            </w:r>
-          </w:p>
-        </w:tc>
-        <w:tc>
-          <w:tcPr>
-            <w:tcW w:w="3117" w:type="dxa"/>
+              <w:t>192.168.1.10</w:t>
+            </w:r>
+            <w:r>
+              <w:t>; Static</w:t>
+            </w:r>
+          </w:p>
+        </w:tc>
+      </w:tr>
+      <w:tr>
+        <w:tc>
+          <w:tcPr>
+            <w:cnfStyle w:val="001000000000" w:firstRow="0" w:lastRow="0" w:firstColumn="1" w:lastColumn="0" w:oddVBand="0" w:evenVBand="0" w:oddHBand="0" w:evenHBand="0" w:firstRowFirstColumn="0" w:firstRowLastColumn="0" w:lastRowFirstColumn="0" w:lastRowLastColumn="0"/>
+            <w:tcW w:w="2340" w:type="dxa"/>
+          </w:tcPr>
+          <w:p>
+            <w:r>
+              <w:t>LAN</w:t>
+            </w:r>
+          </w:p>
+        </w:tc>
+        <w:tc>
+          <w:tcPr>
+            <w:tcW w:w="2972" w:type="dxa"/>
           </w:tcPr>
           <w:p>
             <w:pPr>
               <w:cnfStyle w:val="000000000000" w:firstRow="0" w:lastRow="0" w:firstColumn="0" w:lastColumn="0" w:oddVBand="0" w:evenVBand="0" w:oddHBand="0" w:evenHBand="0" w:firstRowFirstColumn="0" w:firstRowLastColumn="0" w:lastRowFirstColumn="0" w:lastRowLastColumn="0"/>
             </w:pPr>
             <w:r>
-              <w:t>:53</w:t>
+              <w:t>192.168.88.10</w:t>
             </w:r>
           </w:p>
         </w:tc>
@@ -320,55 +264,95 @@
         <w:tc>
           <w:tcPr>
             <w:cnfStyle w:val="001000000000" w:firstRow="0" w:lastRow="0" w:firstColumn="1" w:lastColumn="0" w:oddVBand="0" w:evenVBand="0" w:oddHBand="0" w:evenHBand="0" w:firstRowFirstColumn="0" w:firstRowLastColumn="0" w:lastRowFirstColumn="0" w:lastRowLastColumn="0"/>
-            <w:tcW w:w="3116" w:type="dxa"/>
-          </w:tcPr>
-          <w:p>
-            <w:r>
-              <w:t>Web Server</w:t>
-            </w:r>
-          </w:p>
-        </w:tc>
-        <w:tc>
-          <w:tcPr>
-            <w:tcW w:w="3117" w:type="dxa"/>
+            <w:tcW w:w="2340" w:type="dxa"/>
+          </w:tcPr>
+          <w:p>
+            <w:r>
+              <w:t>Gateway</w:t>
+            </w:r>
+          </w:p>
+        </w:tc>
+        <w:tc>
+          <w:tcPr>
+            <w:tcW w:w="2972" w:type="dxa"/>
           </w:tcPr>
           <w:p>
             <w:pPr>
               <w:cnfStyle w:val="000000100000" w:firstRow="0" w:lastRow="0" w:firstColumn="0" w:lastColumn="0" w:oddVBand="0" w:evenVBand="0" w:oddHBand="1" w:evenHBand="0" w:firstRowFirstColumn="0" w:firstRowLastColumn="0" w:lastRowFirstColumn="0" w:lastRowLastColumn="0"/>
             </w:pPr>
             <w:r>
-              <w:t>:80</w:t>
-            </w:r>
-          </w:p>
-        </w:tc>
-      </w:tr>
-      <w:tr>
-        <w:tc>
-          <w:tcPr>
-            <w:cnfStyle w:val="001000000000" w:firstRow="0" w:lastRow="0" w:firstColumn="1" w:lastColumn="0" w:oddVBand="0" w:evenVBand="0" w:oddHBand="0" w:evenHBand="0" w:firstRowFirstColumn="0" w:firstRowLastColumn="0" w:lastRowFirstColumn="0" w:lastRowLastColumn="0"/>
-            <w:tcW w:w="3116" w:type="dxa"/>
-          </w:tcPr>
-          <w:p>
-            <w:proofErr w:type="spellStart"/>
-            <w:r>
-              <w:t>Worldclass</w:t>
-            </w:r>
-            <w:proofErr w:type="spellEnd"/>
-            <w:r>
-              <w:t xml:space="preserve"> Server</w:t>
-            </w:r>
-          </w:p>
-        </w:tc>
-        <w:tc>
-          <w:tcPr>
-            <w:tcW w:w="3117" w:type="dxa"/>
+              <w:t>192.168.1</w:t>
+            </w:r>
+            <w:r>
+              <w:t>.10</w:t>
+            </w:r>
+          </w:p>
+        </w:tc>
+      </w:tr>
+      <w:tr>
+        <w:tc>
+          <w:tcPr>
+            <w:cnfStyle w:val="001000000000" w:firstRow="0" w:lastRow="0" w:firstColumn="1" w:lastColumn="0" w:oddVBand="0" w:evenVBand="0" w:oddHBand="0" w:evenHBand="0" w:firstRowFirstColumn="0" w:firstRowLastColumn="0" w:lastRowFirstColumn="0" w:lastRowLastColumn="0"/>
+            <w:tcW w:w="2340" w:type="dxa"/>
+          </w:tcPr>
+          <w:p>
+            <w:r>
+              <w:t>Primary DNS</w:t>
+            </w:r>
+          </w:p>
+        </w:tc>
+        <w:tc>
+          <w:tcPr>
+            <w:tcW w:w="2972" w:type="dxa"/>
           </w:tcPr>
           <w:p>
             <w:pPr>
               <w:cnfStyle w:val="000000000000" w:firstRow="0" w:lastRow="0" w:firstColumn="0" w:lastColumn="0" w:oddVBand="0" w:evenVBand="0" w:oddHBand="0" w:evenHBand="0" w:firstRowFirstColumn="0" w:firstRowLastColumn="0" w:lastRowFirstColumn="0" w:lastRowLastColumn="0"/>
             </w:pPr>
             <w:r>
-              <w:t>:3088</w:t>
+              <w:t>192.168.88.1</w:t>
+            </w:r>
+          </w:p>
+        </w:tc>
+      </w:tr>
+    </w:tbl>
+    <w:p/>
+    <w:p/>
+    <w:tbl>
+      <w:tblPr>
+        <w:tblStyle w:val="GridTable2"/>
+        <w:tblW w:w="0" w:type="auto"/>
+        <w:tblLook w:val="04A0" w:firstRow="1" w:lastRow="0" w:firstColumn="1" w:lastColumn="0" w:noHBand="0" w:noVBand="1"/>
+      </w:tblPr>
+      <w:tblGrid>
+        <w:gridCol w:w="2340"/>
+        <w:gridCol w:w="2970"/>
+      </w:tblGrid>
+      <w:tr>
+        <w:trPr>
+          <w:cnfStyle w:val="100000000000" w:firstRow="1" w:lastRow="0" w:firstColumn="0" w:lastColumn="0" w:oddVBand="0" w:evenVBand="0" w:oddHBand="0" w:evenHBand="0" w:firstRowFirstColumn="0" w:firstRowLastColumn="0" w:lastRowFirstColumn="0" w:lastRowLastColumn="0"/>
+        </w:trPr>
+        <w:tc>
+          <w:tcPr>
+            <w:cnfStyle w:val="001000000000" w:firstRow="0" w:lastRow="0" w:firstColumn="1" w:lastColumn="0" w:oddVBand="0" w:evenVBand="0" w:oddHBand="0" w:evenHBand="0" w:firstRowFirstColumn="0" w:firstRowLastColumn="0" w:lastRowFirstColumn="0" w:lastRowLastColumn="0"/>
+            <w:tcW w:w="2340" w:type="dxa"/>
+          </w:tcPr>
+          <w:p>
+            <w:r>
+              <w:t>Host/Service</w:t>
+            </w:r>
+          </w:p>
+        </w:tc>
+        <w:tc>
+          <w:tcPr>
+            <w:tcW w:w="2970" w:type="dxa"/>
+          </w:tcPr>
+          <w:p>
+            <w:pPr>
+              <w:cnfStyle w:val="100000000000" w:firstRow="1" w:lastRow="0" w:firstColumn="0" w:lastColumn="0" w:oddVBand="0" w:evenVBand="0" w:oddHBand="0" w:evenHBand="0" w:firstRowFirstColumn="0" w:firstRowLastColumn="0" w:lastRowFirstColumn="0" w:lastRowLastColumn="0"/>
+            </w:pPr>
+            <w:r>
+              <w:t>Address(es)</w:t>
             </w:r>
           </w:p>
         </w:tc>
@@ -380,50 +364,50 @@
         <w:tc>
           <w:tcPr>
             <w:cnfStyle w:val="001000000000" w:firstRow="0" w:lastRow="0" w:firstColumn="1" w:lastColumn="0" w:oddVBand="0" w:evenVBand="0" w:oddHBand="0" w:evenHBand="0" w:firstRowFirstColumn="0" w:firstRowLastColumn="0" w:lastRowFirstColumn="0" w:lastRowLastColumn="0"/>
-            <w:tcW w:w="3116" w:type="dxa"/>
-          </w:tcPr>
-          <w:p>
-            <w:r>
-              <w:t>Freestyle Server</w:t>
-            </w:r>
-          </w:p>
-        </w:tc>
-        <w:tc>
-          <w:tcPr>
-            <w:tcW w:w="3117" w:type="dxa"/>
+            <w:tcW w:w="2340" w:type="dxa"/>
+          </w:tcPr>
+          <w:p>
+            <w:r>
+              <w:t>freescore.net</w:t>
+            </w:r>
+          </w:p>
+        </w:tc>
+        <w:tc>
+          <w:tcPr>
+            <w:tcW w:w="2970" w:type="dxa"/>
           </w:tcPr>
           <w:p>
             <w:pPr>
               <w:cnfStyle w:val="000000100000" w:firstRow="0" w:lastRow="0" w:firstColumn="0" w:lastColumn="0" w:oddVBand="0" w:evenVBand="0" w:oddHBand="1" w:evenHBand="0" w:firstRowFirstColumn="0" w:firstRowLastColumn="0" w:lastRowFirstColumn="0" w:lastRowLastColumn="0"/>
             </w:pPr>
             <w:r>
-              <w:t>:3082</w:t>
-            </w:r>
-          </w:p>
-        </w:tc>
-      </w:tr>
-      <w:tr>
-        <w:tc>
-          <w:tcPr>
-            <w:cnfStyle w:val="001000000000" w:firstRow="0" w:lastRow="0" w:firstColumn="1" w:lastColumn="0" w:oddVBand="0" w:evenVBand="0" w:oddHBand="0" w:evenHBand="0" w:firstRowFirstColumn="0" w:firstRowLastColumn="0" w:lastRowFirstColumn="0" w:lastRowLastColumn="0"/>
-            <w:tcW w:w="3116" w:type="dxa"/>
-          </w:tcPr>
-          <w:p>
-            <w:r>
-              <w:t>Grassroots Server</w:t>
-            </w:r>
-          </w:p>
-        </w:tc>
-        <w:tc>
-          <w:tcPr>
-            <w:tcW w:w="3117" w:type="dxa"/>
+              <w:t>192.168.88.1</w:t>
+            </w:r>
+          </w:p>
+        </w:tc>
+      </w:tr>
+      <w:tr>
+        <w:tc>
+          <w:tcPr>
+            <w:cnfStyle w:val="001000000000" w:firstRow="0" w:lastRow="0" w:firstColumn="1" w:lastColumn="0" w:oddVBand="0" w:evenVBand="0" w:oddHBand="0" w:evenHBand="0" w:firstRowFirstColumn="0" w:firstRowLastColumn="0" w:lastRowFirstColumn="0" w:lastRowLastColumn="0"/>
+            <w:tcW w:w="2340" w:type="dxa"/>
+          </w:tcPr>
+          <w:p>
+            <w:r>
+              <w:t>DNS</w:t>
+            </w:r>
+          </w:p>
+        </w:tc>
+        <w:tc>
+          <w:tcPr>
+            <w:tcW w:w="2970" w:type="dxa"/>
           </w:tcPr>
           <w:p>
             <w:pPr>
               <w:cnfStyle w:val="000000000000" w:firstRow="0" w:lastRow="0" w:firstColumn="0" w:lastColumn="0" w:oddVBand="0" w:evenVBand="0" w:oddHBand="0" w:evenHBand="0" w:firstRowFirstColumn="0" w:firstRowLastColumn="0" w:lastRowFirstColumn="0" w:lastRowLastColumn="0"/>
             </w:pPr>
             <w:r>
-              <w:t>:3080</w:t>
+              <w:t>:53</w:t>
             </w:r>
           </w:p>
         </w:tc>
@@ -435,38 +419,142 @@
         <w:tc>
           <w:tcPr>
             <w:cnfStyle w:val="001000000000" w:firstRow="0" w:lastRow="0" w:firstColumn="1" w:lastColumn="0" w:oddVBand="0" w:evenVBand="0" w:oddHBand="0" w:evenHBand="0" w:firstRowFirstColumn="0" w:firstRowLastColumn="0" w:lastRowFirstColumn="0" w:lastRowLastColumn="0"/>
-            <w:tcW w:w="3116" w:type="dxa"/>
-          </w:tcPr>
-          <w:p>
-            <w:proofErr w:type="spellStart"/>
-            <w:r>
-              <w:t>FSWifi</w:t>
-            </w:r>
-            <w:proofErr w:type="spellEnd"/>
-            <w:r>
-              <w:t xml:space="preserve"> Server</w:t>
-            </w:r>
-          </w:p>
-        </w:tc>
-        <w:tc>
-          <w:tcPr>
-            <w:tcW w:w="3117" w:type="dxa"/>
+            <w:tcW w:w="2340" w:type="dxa"/>
+          </w:tcPr>
+          <w:p>
+            <w:r>
+              <w:t>Web Server</w:t>
+            </w:r>
+          </w:p>
+        </w:tc>
+        <w:tc>
+          <w:tcPr>
+            <w:tcW w:w="2970" w:type="dxa"/>
           </w:tcPr>
           <w:p>
             <w:pPr>
               <w:cnfStyle w:val="000000100000" w:firstRow="0" w:lastRow="0" w:firstColumn="0" w:lastColumn="0" w:oddVBand="0" w:evenVBand="0" w:oddHBand="1" w:evenHBand="0" w:firstRowFirstColumn="0" w:firstRowLastColumn="0" w:lastRowFirstColumn="0" w:lastRowLastColumn="0"/>
             </w:pPr>
             <w:r>
+              <w:t>:80</w:t>
+            </w:r>
+          </w:p>
+        </w:tc>
+      </w:tr>
+      <w:tr>
+        <w:tc>
+          <w:tcPr>
+            <w:cnfStyle w:val="001000000000" w:firstRow="0" w:lastRow="0" w:firstColumn="1" w:lastColumn="0" w:oddVBand="0" w:evenVBand="0" w:oddHBand="0" w:evenHBand="0" w:firstRowFirstColumn="0" w:firstRowLastColumn="0" w:lastRowFirstColumn="0" w:lastRowLastColumn="0"/>
+            <w:tcW w:w="2340" w:type="dxa"/>
+          </w:tcPr>
+          <w:p>
+            <w:r>
+              <w:t>Worldclass Server</w:t>
+            </w:r>
+          </w:p>
+        </w:tc>
+        <w:tc>
+          <w:tcPr>
+            <w:tcW w:w="2970" w:type="dxa"/>
+          </w:tcPr>
+          <w:p>
+            <w:pPr>
+              <w:cnfStyle w:val="000000000000" w:firstRow="0" w:lastRow="0" w:firstColumn="0" w:lastColumn="0" w:oddVBand="0" w:evenVBand="0" w:oddHBand="0" w:evenHBand="0" w:firstRowFirstColumn="0" w:firstRowLastColumn="0" w:lastRowFirstColumn="0" w:lastRowLastColumn="0"/>
+            </w:pPr>
+            <w:r>
+              <w:t>:3088</w:t>
+            </w:r>
+          </w:p>
+        </w:tc>
+        <w:bookmarkStart w:id="0" w:name="_GoBack"/>
+        <w:bookmarkEnd w:id="0"/>
+      </w:tr>
+      <w:tr>
+        <w:trPr>
+          <w:cnfStyle w:val="000000100000" w:firstRow="0" w:lastRow="0" w:firstColumn="0" w:lastColumn="0" w:oddVBand="0" w:evenVBand="0" w:oddHBand="1" w:evenHBand="0" w:firstRowFirstColumn="0" w:firstRowLastColumn="0" w:lastRowFirstColumn="0" w:lastRowLastColumn="0"/>
+        </w:trPr>
+        <w:tc>
+          <w:tcPr>
+            <w:cnfStyle w:val="001000000000" w:firstRow="0" w:lastRow="0" w:firstColumn="1" w:lastColumn="0" w:oddVBand="0" w:evenVBand="0" w:oddHBand="0" w:evenHBand="0" w:firstRowFirstColumn="0" w:firstRowLastColumn="0" w:lastRowFirstColumn="0" w:lastRowLastColumn="0"/>
+            <w:tcW w:w="2340" w:type="dxa"/>
+          </w:tcPr>
+          <w:p>
+            <w:r>
+              <w:t>Freestyle Server</w:t>
+            </w:r>
+          </w:p>
+        </w:tc>
+        <w:tc>
+          <w:tcPr>
+            <w:tcW w:w="2970" w:type="dxa"/>
+          </w:tcPr>
+          <w:p>
+            <w:pPr>
+              <w:cnfStyle w:val="000000100000" w:firstRow="0" w:lastRow="0" w:firstColumn="0" w:lastColumn="0" w:oddVBand="0" w:evenVBand="0" w:oddHBand="1" w:evenHBand="0" w:firstRowFirstColumn="0" w:firstRowLastColumn="0" w:lastRowFirstColumn="0" w:lastRowLastColumn="0"/>
+            </w:pPr>
+            <w:r>
+              <w:t>:3082</w:t>
+            </w:r>
+          </w:p>
+        </w:tc>
+      </w:tr>
+      <w:tr>
+        <w:tc>
+          <w:tcPr>
+            <w:cnfStyle w:val="001000000000" w:firstRow="0" w:lastRow="0" w:firstColumn="1" w:lastColumn="0" w:oddVBand="0" w:evenVBand="0" w:oddHBand="0" w:evenHBand="0" w:firstRowFirstColumn="0" w:firstRowLastColumn="0" w:lastRowFirstColumn="0" w:lastRowLastColumn="0"/>
+            <w:tcW w:w="2340" w:type="dxa"/>
+          </w:tcPr>
+          <w:p>
+            <w:r>
+              <w:t>Grassroots Server</w:t>
+            </w:r>
+          </w:p>
+        </w:tc>
+        <w:tc>
+          <w:tcPr>
+            <w:tcW w:w="2970" w:type="dxa"/>
+          </w:tcPr>
+          <w:p>
+            <w:pPr>
+              <w:cnfStyle w:val="000000000000" w:firstRow="0" w:lastRow="0" w:firstColumn="0" w:lastColumn="0" w:oddVBand="0" w:evenVBand="0" w:oddHBand="0" w:evenHBand="0" w:firstRowFirstColumn="0" w:firstRowLastColumn="0" w:lastRowFirstColumn="0" w:lastRowLastColumn="0"/>
+            </w:pPr>
+            <w:r>
+              <w:t>:3080</w:t>
+            </w:r>
+          </w:p>
+        </w:tc>
+      </w:tr>
+      <w:tr>
+        <w:trPr>
+          <w:cnfStyle w:val="000000100000" w:firstRow="0" w:lastRow="0" w:firstColumn="0" w:lastColumn="0" w:oddVBand="0" w:evenVBand="0" w:oddHBand="1" w:evenHBand="0" w:firstRowFirstColumn="0" w:firstRowLastColumn="0" w:lastRowFirstColumn="0" w:lastRowLastColumn="0"/>
+        </w:trPr>
+        <w:tc>
+          <w:tcPr>
+            <w:cnfStyle w:val="001000000000" w:firstRow="0" w:lastRow="0" w:firstColumn="1" w:lastColumn="0" w:oddVBand="0" w:evenVBand="0" w:oddHBand="0" w:evenHBand="0" w:firstRowFirstColumn="0" w:firstRowLastColumn="0" w:lastRowFirstColumn="0" w:lastRowLastColumn="0"/>
+            <w:tcW w:w="2340" w:type="dxa"/>
+          </w:tcPr>
+          <w:p>
+            <w:r>
+              <w:t>FSWifi Server</w:t>
+            </w:r>
+          </w:p>
+        </w:tc>
+        <w:tc>
+          <w:tcPr>
+            <w:tcW w:w="2970" w:type="dxa"/>
+          </w:tcPr>
+          <w:p>
+            <w:pPr>
+              <w:cnfStyle w:val="000000100000" w:firstRow="0" w:lastRow="0" w:firstColumn="0" w:lastColumn="0" w:oddVBand="0" w:evenVBand="0" w:oddHBand="1" w:evenHBand="0" w:firstRowFirstColumn="0" w:firstRowLastColumn="0" w:lastRowFirstColumn="0" w:lastRowLastColumn="0"/>
+            </w:pPr>
+            <w:r>
               <w:t>:3085</w:t>
             </w:r>
           </w:p>
         </w:tc>
       </w:tr>
     </w:tbl>
-    <w:p>
-      <w:bookmarkStart w:id="0" w:name="_GoBack"/>
-      <w:bookmarkEnd w:id="0"/>
-    </w:p>
+    <w:p/>
     <w:sectPr>
       <w:pgSz w:w="12240" w:h="15840"/>
       <w:pgMar w:top="1440" w:right="1440" w:bottom="1440" w:left="1440" w:header="720" w:footer="720" w:gutter="0"/>

</xml_diff>

<commit_message>
Documenting new configuration for wifi setup to allow for easier system updates.
</commit_message>
<xml_diff>
--- a/trunk/docs/freescore-network.docx
+++ b/trunk/docs/freescore-network.docx
@@ -9,8 +9,8 @@
         <w:tblLook w:val="04A0" w:firstRow="1" w:lastRow="0" w:firstColumn="1" w:lastColumn="0" w:noHBand="0" w:noVBand="1"/>
       </w:tblPr>
       <w:tblGrid>
-        <w:gridCol w:w="2340"/>
-        <w:gridCol w:w="2972"/>
+        <w:gridCol w:w="2160"/>
+        <w:gridCol w:w="3152"/>
       </w:tblGrid>
       <w:tr>
         <w:trPr>
@@ -19,7 +19,7 @@
         <w:tc>
           <w:tcPr>
             <w:cnfStyle w:val="001000000000" w:firstRow="0" w:lastRow="0" w:firstColumn="1" w:lastColumn="0" w:oddVBand="0" w:evenVBand="0" w:oddHBand="0" w:evenHBand="0" w:firstRowFirstColumn="0" w:firstRowLastColumn="0" w:lastRowFirstColumn="0" w:lastRowLastColumn="0"/>
-            <w:tcW w:w="2340" w:type="dxa"/>
+            <w:tcW w:w="2160" w:type="dxa"/>
           </w:tcPr>
           <w:p>
             <w:r>
@@ -32,14 +32,22 @@
         </w:tc>
         <w:tc>
           <w:tcPr>
-            <w:tcW w:w="2972" w:type="dxa"/>
+            <w:tcW w:w="3152" w:type="dxa"/>
           </w:tcPr>
           <w:p>
             <w:pPr>
               <w:cnfStyle w:val="100000000000" w:firstRow="1" w:lastRow="0" w:firstColumn="0" w:lastColumn="0" w:oddVBand="0" w:evenVBand="0" w:oddHBand="0" w:evenHBand="0" w:firstRowFirstColumn="0" w:firstRowLastColumn="0" w:lastRowFirstColumn="0" w:lastRowLastColumn="0"/>
             </w:pPr>
             <w:r>
-              <w:t>Address(es)</w:t>
+              <w:t>Address(</w:t>
+            </w:r>
+            <w:proofErr w:type="spellStart"/>
+            <w:r>
+              <w:t>es</w:t>
+            </w:r>
+            <w:proofErr w:type="spellEnd"/>
+            <w:r>
+              <w:t>)</w:t>
             </w:r>
           </w:p>
         </w:tc>
@@ -51,7 +59,7 @@
         <w:tc>
           <w:tcPr>
             <w:cnfStyle w:val="001000000000" w:firstRow="0" w:lastRow="0" w:firstColumn="1" w:lastColumn="0" w:oddVBand="0" w:evenVBand="0" w:oddHBand="0" w:evenHBand="0" w:firstRowFirstColumn="0" w:firstRowLastColumn="0" w:lastRowFirstColumn="0" w:lastRowLastColumn="0"/>
-            <w:tcW w:w="2340" w:type="dxa"/>
+            <w:tcW w:w="2160" w:type="dxa"/>
           </w:tcPr>
           <w:p>
             <w:r>
@@ -61,7 +69,7 @@
         </w:tc>
         <w:tc>
           <w:tcPr>
-            <w:tcW w:w="2972" w:type="dxa"/>
+            <w:tcW w:w="3152" w:type="dxa"/>
           </w:tcPr>
           <w:p>
             <w:pPr>
@@ -77,7 +85,7 @@
         <w:tc>
           <w:tcPr>
             <w:cnfStyle w:val="001000000000" w:firstRow="0" w:lastRow="0" w:firstColumn="1" w:lastColumn="0" w:oddVBand="0" w:evenVBand="0" w:oddHBand="0" w:evenHBand="0" w:firstRowFirstColumn="0" w:firstRowLastColumn="0" w:lastRowFirstColumn="0" w:lastRowLastColumn="0"/>
-            <w:tcW w:w="2340" w:type="dxa"/>
+            <w:tcW w:w="2160" w:type="dxa"/>
           </w:tcPr>
           <w:p>
             <w:r>
@@ -87,7 +95,7 @@
         </w:tc>
         <w:tc>
           <w:tcPr>
-            <w:tcW w:w="2972" w:type="dxa"/>
+            <w:tcW w:w="3152" w:type="dxa"/>
           </w:tcPr>
           <w:p>
             <w:pPr>
@@ -106,7 +114,7 @@
         <w:tc>
           <w:tcPr>
             <w:cnfStyle w:val="001000000000" w:firstRow="0" w:lastRow="0" w:firstColumn="1" w:lastColumn="0" w:oddVBand="0" w:evenVBand="0" w:oddHBand="0" w:evenHBand="0" w:firstRowFirstColumn="0" w:firstRowLastColumn="0" w:lastRowFirstColumn="0" w:lastRowLastColumn="0"/>
-            <w:tcW w:w="2340" w:type="dxa"/>
+            <w:tcW w:w="2160" w:type="dxa"/>
           </w:tcPr>
           <w:p>
             <w:r>
@@ -116,7 +124,7 @@
         </w:tc>
         <w:tc>
           <w:tcPr>
-            <w:tcW w:w="2972" w:type="dxa"/>
+            <w:tcW w:w="3152" w:type="dxa"/>
           </w:tcPr>
           <w:p>
             <w:pPr>
@@ -132,7 +140,7 @@
         <w:tc>
           <w:tcPr>
             <w:cnfStyle w:val="001000000000" w:firstRow="0" w:lastRow="0" w:firstColumn="1" w:lastColumn="0" w:oddVBand="0" w:evenVBand="0" w:oddHBand="0" w:evenHBand="0" w:firstRowFirstColumn="0" w:firstRowLastColumn="0" w:lastRowFirstColumn="0" w:lastRowLastColumn="0"/>
-            <w:tcW w:w="2340" w:type="dxa"/>
+            <w:tcW w:w="2160" w:type="dxa"/>
           </w:tcPr>
           <w:p>
             <w:r>
@@ -142,7 +150,7 @@
         </w:tc>
         <w:tc>
           <w:tcPr>
-            <w:tcW w:w="2972" w:type="dxa"/>
+            <w:tcW w:w="3152" w:type="dxa"/>
           </w:tcPr>
           <w:p>
             <w:pPr>
@@ -151,6 +159,8 @@
             <w:r>
               <w:t>192.168.88.1</w:t>
             </w:r>
+            <w:bookmarkStart w:id="0" w:name="_GoBack"/>
+            <w:bookmarkEnd w:id="0"/>
           </w:p>
         </w:tc>
       </w:tr>
@@ -164,8 +174,8 @@
         <w:tblLook w:val="04A0" w:firstRow="1" w:lastRow="0" w:firstColumn="1" w:lastColumn="0" w:noHBand="0" w:noVBand="1"/>
       </w:tblPr>
       <w:tblGrid>
-        <w:gridCol w:w="2340"/>
-        <w:gridCol w:w="2972"/>
+        <w:gridCol w:w="2160"/>
+        <w:gridCol w:w="3152"/>
       </w:tblGrid>
       <w:tr>
         <w:trPr>
@@ -174,7 +184,7 @@
         <w:tc>
           <w:tcPr>
             <w:cnfStyle w:val="001000000000" w:firstRow="0" w:lastRow="0" w:firstColumn="1" w:lastColumn="0" w:oddVBand="0" w:evenVBand="0" w:oddHBand="0" w:evenHBand="0" w:firstRowFirstColumn="0" w:firstRowLastColumn="0" w:lastRowFirstColumn="0" w:lastRowLastColumn="0"/>
-            <w:tcW w:w="2340" w:type="dxa"/>
+            <w:tcW w:w="2160" w:type="dxa"/>
           </w:tcPr>
           <w:p>
             <w:r>
@@ -184,7 +194,7 @@
         </w:tc>
         <w:tc>
           <w:tcPr>
-            <w:tcW w:w="2972" w:type="dxa"/>
+            <w:tcW w:w="3152" w:type="dxa"/>
           </w:tcPr>
           <w:p>
             <w:pPr>
@@ -194,7 +204,15 @@
               <w:t>Address</w:t>
             </w:r>
             <w:r>
-              <w:t>(es)</w:t>
+              <w:t>(</w:t>
+            </w:r>
+            <w:proofErr w:type="spellStart"/>
+            <w:r>
+              <w:t>es</w:t>
+            </w:r>
+            <w:proofErr w:type="spellEnd"/>
+            <w:r>
+              <w:t>)</w:t>
             </w:r>
           </w:p>
         </w:tc>
@@ -206,7 +224,7 @@
         <w:tc>
           <w:tcPr>
             <w:cnfStyle w:val="001000000000" w:firstRow="0" w:lastRow="0" w:firstColumn="1" w:lastColumn="0" w:oddVBand="0" w:evenVBand="0" w:oddHBand="0" w:evenHBand="0" w:firstRowFirstColumn="0" w:firstRowLastColumn="0" w:lastRowFirstColumn="0" w:lastRowLastColumn="0"/>
-            <w:tcW w:w="2340" w:type="dxa"/>
+            <w:tcW w:w="2160" w:type="dxa"/>
           </w:tcPr>
           <w:p>
             <w:r>
@@ -216,26 +234,23 @@
         </w:tc>
         <w:tc>
           <w:tcPr>
-            <w:tcW w:w="2972" w:type="dxa"/>
+            <w:tcW w:w="3152" w:type="dxa"/>
           </w:tcPr>
           <w:p>
             <w:pPr>
               <w:cnfStyle w:val="000000100000" w:firstRow="0" w:lastRow="0" w:firstColumn="0" w:lastColumn="0" w:oddVBand="0" w:evenVBand="0" w:oddHBand="1" w:evenHBand="0" w:firstRowFirstColumn="0" w:firstRowLastColumn="0" w:lastRowFirstColumn="0" w:lastRowLastColumn="0"/>
             </w:pPr>
             <w:r>
-              <w:t>192.168.1.10</w:t>
-            </w:r>
-            <w:r>
-              <w:t>; Static</w:t>
-            </w:r>
-          </w:p>
-        </w:tc>
-      </w:tr>
-      <w:tr>
-        <w:tc>
-          <w:tcPr>
-            <w:cnfStyle w:val="001000000000" w:firstRow="0" w:lastRow="0" w:firstColumn="1" w:lastColumn="0" w:oddVBand="0" w:evenVBand="0" w:oddHBand="0" w:evenHBand="0" w:firstRowFirstColumn="0" w:firstRowLastColumn="0" w:lastRowFirstColumn="0" w:lastRowLastColumn="0"/>
-            <w:tcW w:w="2340" w:type="dxa"/>
+              <w:t>Dynamic IP</w:t>
+            </w:r>
+          </w:p>
+        </w:tc>
+      </w:tr>
+      <w:tr>
+        <w:tc>
+          <w:tcPr>
+            <w:cnfStyle w:val="001000000000" w:firstRow="0" w:lastRow="0" w:firstColumn="1" w:lastColumn="0" w:oddVBand="0" w:evenVBand="0" w:oddHBand="0" w:evenHBand="0" w:firstRowFirstColumn="0" w:firstRowLastColumn="0" w:lastRowFirstColumn="0" w:lastRowLastColumn="0"/>
+            <w:tcW w:w="2160" w:type="dxa"/>
           </w:tcPr>
           <w:p>
             <w:r>
@@ -245,7 +260,7 @@
         </w:tc>
         <w:tc>
           <w:tcPr>
-            <w:tcW w:w="2972" w:type="dxa"/>
+            <w:tcW w:w="3152" w:type="dxa"/>
           </w:tcPr>
           <w:p>
             <w:pPr>
@@ -253,6 +268,9 @@
             </w:pPr>
             <w:r>
               <w:t>192.168.88.10</w:t>
+            </w:r>
+            <w:r>
+              <w:t>; 255.255.255.0</w:t>
             </w:r>
           </w:p>
         </w:tc>
@@ -264,46 +282,43 @@
         <w:tc>
           <w:tcPr>
             <w:cnfStyle w:val="001000000000" w:firstRow="0" w:lastRow="0" w:firstColumn="1" w:lastColumn="0" w:oddVBand="0" w:evenVBand="0" w:oddHBand="0" w:evenHBand="0" w:firstRowFirstColumn="0" w:firstRowLastColumn="0" w:lastRowFirstColumn="0" w:lastRowLastColumn="0"/>
-            <w:tcW w:w="2340" w:type="dxa"/>
-          </w:tcPr>
-          <w:p>
-            <w:r>
-              <w:t>Gateway</w:t>
-            </w:r>
-          </w:p>
-        </w:tc>
-        <w:tc>
-          <w:tcPr>
-            <w:tcW w:w="2972" w:type="dxa"/>
+            <w:tcW w:w="2160" w:type="dxa"/>
+          </w:tcPr>
+          <w:p>
+            <w:r>
+              <w:t>DHCP</w:t>
+            </w:r>
+          </w:p>
+        </w:tc>
+        <w:tc>
+          <w:tcPr>
+            <w:tcW w:w="3152" w:type="dxa"/>
           </w:tcPr>
           <w:p>
             <w:pPr>
               <w:cnfStyle w:val="000000100000" w:firstRow="0" w:lastRow="0" w:firstColumn="0" w:lastColumn="0" w:oddVBand="0" w:evenVBand="0" w:oddHBand="1" w:evenHBand="0" w:firstRowFirstColumn="0" w:firstRowLastColumn="0" w:lastRowFirstColumn="0" w:lastRowLastColumn="0"/>
             </w:pPr>
             <w:r>
-              <w:t>192.168.1</w:t>
-            </w:r>
-            <w:r>
-              <w:t>.10</w:t>
-            </w:r>
-          </w:p>
-        </w:tc>
-      </w:tr>
-      <w:tr>
-        <w:tc>
-          <w:tcPr>
-            <w:cnfStyle w:val="001000000000" w:firstRow="0" w:lastRow="0" w:firstColumn="1" w:lastColumn="0" w:oddVBand="0" w:evenVBand="0" w:oddHBand="0" w:evenHBand="0" w:firstRowFirstColumn="0" w:firstRowLastColumn="0" w:lastRowFirstColumn="0" w:lastRowLastColumn="0"/>
-            <w:tcW w:w="2340" w:type="dxa"/>
-          </w:tcPr>
-          <w:p>
-            <w:r>
-              <w:t>Primary DNS</w:t>
-            </w:r>
-          </w:p>
-        </w:tc>
-        <w:tc>
-          <w:tcPr>
-            <w:tcW w:w="2972" w:type="dxa"/>
+              <w:t>192.168.88.100-199</w:t>
+            </w:r>
+          </w:p>
+        </w:tc>
+      </w:tr>
+      <w:tr>
+        <w:tc>
+          <w:tcPr>
+            <w:cnfStyle w:val="001000000000" w:firstRow="0" w:lastRow="0" w:firstColumn="1" w:lastColumn="0" w:oddVBand="0" w:evenVBand="0" w:oddHBand="0" w:evenHBand="0" w:firstRowFirstColumn="0" w:firstRowLastColumn="0" w:lastRowFirstColumn="0" w:lastRowLastColumn="0"/>
+            <w:tcW w:w="2160" w:type="dxa"/>
+          </w:tcPr>
+          <w:p>
+            <w:r>
+              <w:t>DNS</w:t>
+            </w:r>
+          </w:p>
+        </w:tc>
+        <w:tc>
+          <w:tcPr>
+            <w:tcW w:w="3152" w:type="dxa"/>
           </w:tcPr>
           <w:p>
             <w:pPr>
@@ -311,6 +326,9 @@
             </w:pPr>
             <w:r>
               <w:t>192.168.88.1</w:t>
+            </w:r>
+            <w:r>
+              <w:t>; 8.8.8.8</w:t>
             </w:r>
           </w:p>
         </w:tc>
@@ -325,17 +343,18 @@
         <w:tblLook w:val="04A0" w:firstRow="1" w:lastRow="0" w:firstColumn="1" w:lastColumn="0" w:noHBand="0" w:noVBand="1"/>
       </w:tblPr>
       <w:tblGrid>
-        <w:gridCol w:w="2340"/>
-        <w:gridCol w:w="2970"/>
+        <w:gridCol w:w="2135"/>
+        <w:gridCol w:w="3211"/>
       </w:tblGrid>
       <w:tr>
         <w:trPr>
           <w:cnfStyle w:val="100000000000" w:firstRow="1" w:lastRow="0" w:firstColumn="0" w:lastColumn="0" w:oddVBand="0" w:evenVBand="0" w:oddHBand="0" w:evenHBand="0" w:firstRowFirstColumn="0" w:firstRowLastColumn="0" w:lastRowFirstColumn="0" w:lastRowLastColumn="0"/>
+          <w:trHeight w:val="289"/>
         </w:trPr>
         <w:tc>
           <w:tcPr>
             <w:cnfStyle w:val="001000000000" w:firstRow="0" w:lastRow="0" w:firstColumn="1" w:lastColumn="0" w:oddVBand="0" w:evenVBand="0" w:oddHBand="0" w:evenHBand="0" w:firstRowFirstColumn="0" w:firstRowLastColumn="0" w:lastRowFirstColumn="0" w:lastRowLastColumn="0"/>
-            <w:tcW w:w="2340" w:type="dxa"/>
+            <w:tcW w:w="2135" w:type="dxa"/>
           </w:tcPr>
           <w:p>
             <w:r>
@@ -345,14 +364,22 @@
         </w:tc>
         <w:tc>
           <w:tcPr>
-            <w:tcW w:w="2970" w:type="dxa"/>
+            <w:tcW w:w="3211" w:type="dxa"/>
           </w:tcPr>
           <w:p>
             <w:pPr>
               <w:cnfStyle w:val="100000000000" w:firstRow="1" w:lastRow="0" w:firstColumn="0" w:lastColumn="0" w:oddVBand="0" w:evenVBand="0" w:oddHBand="0" w:evenHBand="0" w:firstRowFirstColumn="0" w:firstRowLastColumn="0" w:lastRowFirstColumn="0" w:lastRowLastColumn="0"/>
             </w:pPr>
             <w:r>
-              <w:t>Address(es)</w:t>
+              <w:t>Address(</w:t>
+            </w:r>
+            <w:proofErr w:type="spellStart"/>
+            <w:r>
+              <w:t>es</w:t>
+            </w:r>
+            <w:proofErr w:type="spellEnd"/>
+            <w:r>
+              <w:t>)</w:t>
             </w:r>
           </w:p>
         </w:tc>
@@ -360,11 +387,12 @@
       <w:tr>
         <w:trPr>
           <w:cnfStyle w:val="000000100000" w:firstRow="0" w:lastRow="0" w:firstColumn="0" w:lastColumn="0" w:oddVBand="0" w:evenVBand="0" w:oddHBand="1" w:evenHBand="0" w:firstRowFirstColumn="0" w:firstRowLastColumn="0" w:lastRowFirstColumn="0" w:lastRowLastColumn="0"/>
+          <w:trHeight w:val="269"/>
         </w:trPr>
         <w:tc>
           <w:tcPr>
             <w:cnfStyle w:val="001000000000" w:firstRow="0" w:lastRow="0" w:firstColumn="1" w:lastColumn="0" w:oddVBand="0" w:evenVBand="0" w:oddHBand="0" w:evenHBand="0" w:firstRowFirstColumn="0" w:firstRowLastColumn="0" w:lastRowFirstColumn="0" w:lastRowLastColumn="0"/>
-            <w:tcW w:w="2340" w:type="dxa"/>
+            <w:tcW w:w="2135" w:type="dxa"/>
           </w:tcPr>
           <w:p>
             <w:r>
@@ -374,7 +402,7 @@
         </w:tc>
         <w:tc>
           <w:tcPr>
-            <w:tcW w:w="2970" w:type="dxa"/>
+            <w:tcW w:w="3211" w:type="dxa"/>
           </w:tcPr>
           <w:p>
             <w:pPr>
@@ -387,10 +415,13 @@
         </w:tc>
       </w:tr>
       <w:tr>
-        <w:tc>
-          <w:tcPr>
-            <w:cnfStyle w:val="001000000000" w:firstRow="0" w:lastRow="0" w:firstColumn="1" w:lastColumn="0" w:oddVBand="0" w:evenVBand="0" w:oddHBand="0" w:evenHBand="0" w:firstRowFirstColumn="0" w:firstRowLastColumn="0" w:lastRowFirstColumn="0" w:lastRowLastColumn="0"/>
-            <w:tcW w:w="2340" w:type="dxa"/>
+        <w:trPr>
+          <w:trHeight w:val="289"/>
+        </w:trPr>
+        <w:tc>
+          <w:tcPr>
+            <w:cnfStyle w:val="001000000000" w:firstRow="0" w:lastRow="0" w:firstColumn="1" w:lastColumn="0" w:oddVBand="0" w:evenVBand="0" w:oddHBand="0" w:evenHBand="0" w:firstRowFirstColumn="0" w:firstRowLastColumn="0" w:lastRowFirstColumn="0" w:lastRowLastColumn="0"/>
+            <w:tcW w:w="2135" w:type="dxa"/>
           </w:tcPr>
           <w:p>
             <w:r>
@@ -400,7 +431,7 @@
         </w:tc>
         <w:tc>
           <w:tcPr>
-            <w:tcW w:w="2970" w:type="dxa"/>
+            <w:tcW w:w="3211" w:type="dxa"/>
           </w:tcPr>
           <w:p>
             <w:pPr>
@@ -415,11 +446,12 @@
       <w:tr>
         <w:trPr>
           <w:cnfStyle w:val="000000100000" w:firstRow="0" w:lastRow="0" w:firstColumn="0" w:lastColumn="0" w:oddVBand="0" w:evenVBand="0" w:oddHBand="1" w:evenHBand="0" w:firstRowFirstColumn="0" w:firstRowLastColumn="0" w:lastRowFirstColumn="0" w:lastRowLastColumn="0"/>
+          <w:trHeight w:val="289"/>
         </w:trPr>
         <w:tc>
           <w:tcPr>
             <w:cnfStyle w:val="001000000000" w:firstRow="0" w:lastRow="0" w:firstColumn="1" w:lastColumn="0" w:oddVBand="0" w:evenVBand="0" w:oddHBand="0" w:evenHBand="0" w:firstRowFirstColumn="0" w:firstRowLastColumn="0" w:lastRowFirstColumn="0" w:lastRowLastColumn="0"/>
-            <w:tcW w:w="2340" w:type="dxa"/>
+            <w:tcW w:w="2135" w:type="dxa"/>
           </w:tcPr>
           <w:p>
             <w:r>
@@ -429,7 +461,7 @@
         </w:tc>
         <w:tc>
           <w:tcPr>
-            <w:tcW w:w="2970" w:type="dxa"/>
+            <w:tcW w:w="3211" w:type="dxa"/>
           </w:tcPr>
           <w:p>
             <w:pPr>
@@ -442,20 +474,28 @@
         </w:tc>
       </w:tr>
       <w:tr>
-        <w:tc>
-          <w:tcPr>
-            <w:cnfStyle w:val="001000000000" w:firstRow="0" w:lastRow="0" w:firstColumn="1" w:lastColumn="0" w:oddVBand="0" w:evenVBand="0" w:oddHBand="0" w:evenHBand="0" w:firstRowFirstColumn="0" w:firstRowLastColumn="0" w:lastRowFirstColumn="0" w:lastRowLastColumn="0"/>
-            <w:tcW w:w="2340" w:type="dxa"/>
-          </w:tcPr>
-          <w:p>
-            <w:r>
-              <w:t>Worldclass Server</w:t>
-            </w:r>
-          </w:p>
-        </w:tc>
-        <w:tc>
-          <w:tcPr>
-            <w:tcW w:w="2970" w:type="dxa"/>
+        <w:trPr>
+          <w:trHeight w:val="269"/>
+        </w:trPr>
+        <w:tc>
+          <w:tcPr>
+            <w:cnfStyle w:val="001000000000" w:firstRow="0" w:lastRow="0" w:firstColumn="1" w:lastColumn="0" w:oddVBand="0" w:evenVBand="0" w:oddHBand="0" w:evenHBand="0" w:firstRowFirstColumn="0" w:firstRowLastColumn="0" w:lastRowFirstColumn="0" w:lastRowLastColumn="0"/>
+            <w:tcW w:w="2135" w:type="dxa"/>
+          </w:tcPr>
+          <w:p>
+            <w:proofErr w:type="spellStart"/>
+            <w:r>
+              <w:t>Worldclass</w:t>
+            </w:r>
+            <w:proofErr w:type="spellEnd"/>
+            <w:r>
+              <w:t xml:space="preserve"> Server</w:t>
+            </w:r>
+          </w:p>
+        </w:tc>
+        <w:tc>
+          <w:tcPr>
+            <w:tcW w:w="3211" w:type="dxa"/>
           </w:tcPr>
           <w:p>
             <w:pPr>
@@ -466,17 +506,16 @@
             </w:r>
           </w:p>
         </w:tc>
-        <w:bookmarkStart w:id="0" w:name="_GoBack"/>
-        <w:bookmarkEnd w:id="0"/>
       </w:tr>
       <w:tr>
         <w:trPr>
           <w:cnfStyle w:val="000000100000" w:firstRow="0" w:lastRow="0" w:firstColumn="0" w:lastColumn="0" w:oddVBand="0" w:evenVBand="0" w:oddHBand="1" w:evenHBand="0" w:firstRowFirstColumn="0" w:firstRowLastColumn="0" w:lastRowFirstColumn="0" w:lastRowLastColumn="0"/>
+          <w:trHeight w:val="289"/>
         </w:trPr>
         <w:tc>
           <w:tcPr>
             <w:cnfStyle w:val="001000000000" w:firstRow="0" w:lastRow="0" w:firstColumn="1" w:lastColumn="0" w:oddVBand="0" w:evenVBand="0" w:oddHBand="0" w:evenHBand="0" w:firstRowFirstColumn="0" w:firstRowLastColumn="0" w:lastRowFirstColumn="0" w:lastRowLastColumn="0"/>
-            <w:tcW w:w="2340" w:type="dxa"/>
+            <w:tcW w:w="2135" w:type="dxa"/>
           </w:tcPr>
           <w:p>
             <w:r>
@@ -486,7 +525,7 @@
         </w:tc>
         <w:tc>
           <w:tcPr>
-            <w:tcW w:w="2970" w:type="dxa"/>
+            <w:tcW w:w="3211" w:type="dxa"/>
           </w:tcPr>
           <w:p>
             <w:pPr>
@@ -499,10 +538,13 @@
         </w:tc>
       </w:tr>
       <w:tr>
-        <w:tc>
-          <w:tcPr>
-            <w:cnfStyle w:val="001000000000" w:firstRow="0" w:lastRow="0" w:firstColumn="1" w:lastColumn="0" w:oddVBand="0" w:evenVBand="0" w:oddHBand="0" w:evenHBand="0" w:firstRowFirstColumn="0" w:firstRowLastColumn="0" w:lastRowFirstColumn="0" w:lastRowLastColumn="0"/>
-            <w:tcW w:w="2340" w:type="dxa"/>
+        <w:trPr>
+          <w:trHeight w:val="289"/>
+        </w:trPr>
+        <w:tc>
+          <w:tcPr>
+            <w:cnfStyle w:val="001000000000" w:firstRow="0" w:lastRow="0" w:firstColumn="1" w:lastColumn="0" w:oddVBand="0" w:evenVBand="0" w:oddHBand="0" w:evenHBand="0" w:firstRowFirstColumn="0" w:firstRowLastColumn="0" w:lastRowFirstColumn="0" w:lastRowLastColumn="0"/>
+            <w:tcW w:w="2135" w:type="dxa"/>
           </w:tcPr>
           <w:p>
             <w:r>
@@ -512,7 +554,7 @@
         </w:tc>
         <w:tc>
           <w:tcPr>
-            <w:tcW w:w="2970" w:type="dxa"/>
+            <w:tcW w:w="3211" w:type="dxa"/>
           </w:tcPr>
           <w:p>
             <w:pPr>
@@ -527,21 +569,27 @@
       <w:tr>
         <w:trPr>
           <w:cnfStyle w:val="000000100000" w:firstRow="0" w:lastRow="0" w:firstColumn="0" w:lastColumn="0" w:oddVBand="0" w:evenVBand="0" w:oddHBand="1" w:evenHBand="0" w:firstRowFirstColumn="0" w:firstRowLastColumn="0" w:lastRowFirstColumn="0" w:lastRowLastColumn="0"/>
+          <w:trHeight w:val="289"/>
         </w:trPr>
         <w:tc>
           <w:tcPr>
             <w:cnfStyle w:val="001000000000" w:firstRow="0" w:lastRow="0" w:firstColumn="1" w:lastColumn="0" w:oddVBand="0" w:evenVBand="0" w:oddHBand="0" w:evenHBand="0" w:firstRowFirstColumn="0" w:firstRowLastColumn="0" w:lastRowFirstColumn="0" w:lastRowLastColumn="0"/>
-            <w:tcW w:w="2340" w:type="dxa"/>
-          </w:tcPr>
-          <w:p>
-            <w:r>
-              <w:t>FSWifi Server</w:t>
-            </w:r>
-          </w:p>
-        </w:tc>
-        <w:tc>
-          <w:tcPr>
-            <w:tcW w:w="2970" w:type="dxa"/>
+            <w:tcW w:w="2135" w:type="dxa"/>
+          </w:tcPr>
+          <w:p>
+            <w:proofErr w:type="spellStart"/>
+            <w:r>
+              <w:t>FSWifi</w:t>
+            </w:r>
+            <w:proofErr w:type="spellEnd"/>
+            <w:r>
+              <w:t xml:space="preserve"> Server</w:t>
+            </w:r>
+          </w:p>
+        </w:tc>
+        <w:tc>
+          <w:tcPr>
+            <w:tcW w:w="3211" w:type="dxa"/>
           </w:tcPr>
           <w:p>
             <w:pPr>

</xml_diff>